<commit_message>
[FIX] Alteração no documento Regras de verificação e análise de requisitos. close issue #4
</commit_message>
<xml_diff>
--- a/Padrões Adotados/Regras de verificação e análise de requisitos.docx
+++ b/Padrões Adotados/Regras de verificação e análise de requisitos.docx
@@ -135,13 +135,58 @@
         </w:rPr>
       </w:pPr>
       <w:r>
-        <w:t>Os requisitos devem ser escritos de forma clara</w:t>
-      </w:r>
-      <w:r>
-        <w:t xml:space="preserve"> e concisa</w:t>
-      </w:r>
-      <w:r>
-        <w:t>;</w:t>
+        <w:t xml:space="preserve">Os requisitos devem ser escritos de </w:t>
+      </w:r>
+      <w:r>
+        <w:t>forma precisa</w:t>
+      </w:r>
+      <w:r>
+        <w:t xml:space="preserve">, isto é, evitar </w:t>
+      </w:r>
+      <w:r>
+        <w:t>palavras</w:t>
+      </w:r>
+      <w:r>
+        <w:t xml:space="preserve"> que possam gerar mais de uma interpretação</w:t>
+      </w:r>
+      <w:r>
+        <w:t>, tais como “e</w:t>
+      </w:r>
+      <w:r>
+        <w:t>”</w:t>
+      </w:r>
+      <w:r>
+        <w:t>, “</w:t>
+      </w:r>
+      <w:r>
+        <w:t>ou</w:t>
+      </w:r>
+      <w:r>
+        <w:t>”, “</w:t>
+      </w:r>
+      <w:r>
+        <w:t>mas</w:t>
+      </w:r>
+      <w:r>
+        <w:t>”, "</w:t>
+      </w:r>
+      <w:r>
+        <w:t>amigável</w:t>
+      </w:r>
+      <w:r>
+        <w:t>”, “</w:t>
+      </w:r>
+      <w:r>
+        <w:t>flexível</w:t>
+      </w:r>
+      <w:r>
+        <w:t>” entre outras sim</w:t>
+      </w:r>
+      <w:r>
+        <w:t>ilares</w:t>
+      </w:r>
+      <w:r>
+        <w:t>.</w:t>
       </w:r>
     </w:p>
     <w:p>
@@ -158,15 +203,7 @@
         </w:rPr>
       </w:pPr>
       <w:r>
-        <w:t xml:space="preserve">Toda e qualquer mudança em qualquer um dos requisitos deve ser </w:t>
-      </w:r>
-      <w:proofErr w:type="gramStart"/>
-      <w:r>
-        <w:t>documentada</w:t>
-      </w:r>
-      <w:proofErr w:type="gramEnd"/>
-      <w:r>
-        <w:t>;</w:t>
+        <w:t>Toda e qualquer mudança em qualquer um dos requisitos deve ser documentada;</w:t>
       </w:r>
     </w:p>
     <w:p>
@@ -460,6 +497,7 @@
     <w:lsdException w:name="HTML Sample" w:semiHidden="1" w:unhideWhenUsed="1"/>
     <w:lsdException w:name="HTML Typewriter" w:semiHidden="1" w:unhideWhenUsed="1"/>
     <w:lsdException w:name="HTML Variable" w:semiHidden="1" w:unhideWhenUsed="1"/>
+    <w:lsdException w:name="Normal Table" w:semiHidden="1" w:unhideWhenUsed="1"/>
     <w:lsdException w:name="annotation subject" w:semiHidden="1" w:unhideWhenUsed="1"/>
     <w:lsdException w:name="No List" w:semiHidden="1" w:unhideWhenUsed="1"/>
     <w:lsdException w:name="Outline List 1" w:semiHidden="1" w:unhideWhenUsed="1"/>
@@ -506,8 +544,10 @@
     <w:lsdException w:name="Table Subtle 2" w:semiHidden="1" w:unhideWhenUsed="1"/>
     <w:lsdException w:name="Table Web 1" w:semiHidden="1" w:unhideWhenUsed="1"/>
     <w:lsdException w:name="Table Web 2" w:semiHidden="1" w:unhideWhenUsed="1"/>
+    <w:lsdException w:name="Table Web 3" w:semiHidden="1" w:unhideWhenUsed="1"/>
     <w:lsdException w:name="Balloon Text" w:semiHidden="1" w:unhideWhenUsed="1"/>
     <w:lsdException w:name="Table Grid" w:uiPriority="39"/>
+    <w:lsdException w:name="Table Theme" w:semiHidden="1" w:unhideWhenUsed="1"/>
     <w:lsdException w:name="Placeholder Text" w:semiHidden="1"/>
     <w:lsdException w:name="No Spacing" w:uiPriority="1" w:qFormat="1"/>
     <w:lsdException w:name="Light Shading" w:uiPriority="60"/>

</xml_diff>